<commit_message>
Update Data_Mining-CA2_Report_TextMining_D21124026_CFinnegan January 2022 v1-0 201221.docx
Txt Mine _9
</commit_message>
<xml_diff>
--- a/TxtMining/Data_Mining-CA2_Report_TextMining_D21124026_CFinnegan January 2022 v1-0 201221.docx
+++ b/TxtMining/Data_Mining-CA2_Report_TextMining_D21124026_CFinnegan January 2022 v1-0 201221.docx
@@ -1674,6 +1674,9 @@
     <w:p/>
     <w:p>
       <w:r>
+        <w:rPr>
+          <w:noProof/>
+        </w:rPr>
         <w:drawing>
           <wp:inline distT="0" distB="0" distL="0" distR="0" wp14:anchorId="7AB9E01C" wp14:editId="2615C59D">
             <wp:extent cx="5755640" cy="953135"/>
@@ -1717,10 +1720,7 @@
         <w:t>1</w:t>
       </w:r>
       <w:r>
-        <w:t xml:space="preserve"> – </w:t>
-      </w:r>
-      <w:r>
-        <w:t>Setting up ‘header’ variable for API Call</w:t>
+        <w:t xml:space="preserve"> – Setting up ‘header’ variable for API Call</w:t>
       </w:r>
       <w:r>
         <w:br w:type="page"/>
@@ -1728,6 +1728,9 @@
     </w:p>
     <w:p>
       <w:r>
+        <w:rPr>
+          <w:noProof/>
+        </w:rPr>
         <w:lastRenderedPageBreak/>
         <w:drawing>
           <wp:inline distT="0" distB="0" distL="0" distR="0" wp14:anchorId="75A7B764" wp14:editId="17861C4B">
@@ -1795,6 +1798,9 @@
     </w:p>
     <w:p>
       <w:r>
+        <w:rPr>
+          <w:noProof/>
+        </w:rPr>
         <w:drawing>
           <wp:inline distT="0" distB="0" distL="0" distR="0" wp14:anchorId="291E8EA1" wp14:editId="0DB40572">
             <wp:extent cx="5755640" cy="394970"/>
@@ -2009,6 +2015,9 @@
     <w:p/>
     <w:p>
       <w:r>
+        <w:rPr>
+          <w:noProof/>
+        </w:rPr>
         <w:drawing>
           <wp:inline distT="0" distB="0" distL="0" distR="0" wp14:anchorId="3B14EE69" wp14:editId="6E9DD6A7">
             <wp:extent cx="5755640" cy="2799080"/>
@@ -2064,6 +2073,9 @@
     <w:p/>
     <w:p>
       <w:r>
+        <w:rPr>
+          <w:noProof/>
+        </w:rPr>
         <w:drawing>
           <wp:inline distT="0" distB="0" distL="0" distR="0" wp14:anchorId="057AC0D5" wp14:editId="2BADEA46">
             <wp:extent cx="5755640" cy="3289935"/>
@@ -2125,6 +2137,9 @@
     </w:p>
     <w:p>
       <w:r>
+        <w:rPr>
+          <w:noProof/>
+        </w:rPr>
         <w:drawing>
           <wp:inline distT="0" distB="0" distL="0" distR="0" wp14:anchorId="3A7B6610" wp14:editId="2B07366D">
             <wp:extent cx="4067743" cy="381053"/>
@@ -2185,6 +2200,9 @@
     </w:p>
     <w:p>
       <w:r>
+        <w:rPr>
+          <w:noProof/>
+        </w:rPr>
         <w:drawing>
           <wp:inline distT="0" distB="0" distL="0" distR="0" wp14:anchorId="61420922" wp14:editId="3D6544FA">
             <wp:extent cx="3820058" cy="381053"/>
@@ -4145,21 +4163,7 @@
           <w:rFonts w:cstheme="minorHAnsi"/>
           <w:shd w:val="clear" w:color="auto" w:fill="FFFFFF"/>
         </w:rPr>
-        <w:t xml:space="preserve">: </w:t>
-      </w:r>
-      <w:r>
-        <w:rPr>
-          <w:rFonts w:cstheme="minorHAnsi"/>
-          <w:shd w:val="clear" w:color="auto" w:fill="FFFFFF"/>
-        </w:rPr>
-        <w:t>326055</w:t>
-      </w:r>
-      <w:r>
-        <w:rPr>
-          <w:rFonts w:cstheme="minorHAnsi"/>
-          <w:shd w:val="clear" w:color="auto" w:fill="FFFFFF"/>
-        </w:rPr>
-        <w:t xml:space="preserve"> tokens remain</w:t>
+        <w:t>: 326055 tokens remain</w:t>
       </w:r>
     </w:p>
     <w:p>
@@ -6886,10 +6890,10 @@
             <v:path o:extrusionok="f" gradientshapeok="t" o:connecttype="rect"/>
             <o:lock v:ext="edit" aspectratio="t"/>
           </v:shapetype>
-          <v:shape id="_x0000_i1027" type="#_x0000_t75" style="width:77.25pt;height:49.5pt" o:ole="">
+          <v:shape id="_x0000_i1025" type="#_x0000_t75" style="width:77.5pt;height:49.5pt" o:ole="">
             <v:imagedata r:id="rId36" o:title=""/>
           </v:shape>
-          <o:OLEObject Type="Embed" ProgID="Package" ShapeID="_x0000_i1027" DrawAspect="Icon" ObjectID="_1701761092" r:id="rId37"/>
+          <o:OLEObject Type="Embed" ProgID="Package" ShapeID="_x0000_i1025" DrawAspect="Icon" ObjectID="_1702469469" r:id="rId37"/>
         </w:object>
       </w:r>
       <w:r>
@@ -6899,10 +6903,10 @@
           <w:iCs/>
         </w:rPr>
         <w:object w:dxaOrig="1539" w:dyaOrig="997" w14:anchorId="1821AD5A">
-          <v:shape id="_x0000_i1030" type="#_x0000_t75" style="width:77.25pt;height:49.5pt" o:ole="">
+          <v:shape id="_x0000_i1026" type="#_x0000_t75" style="width:77.5pt;height:49.5pt" o:ole="">
             <v:imagedata r:id="rId38" o:title=""/>
           </v:shape>
-          <o:OLEObject Type="Embed" ProgID="Package" ShapeID="_x0000_i1030" DrawAspect="Icon" ObjectID="_1701761093" r:id="rId39"/>
+          <o:OLEObject Type="Embed" ProgID="Package" ShapeID="_x0000_i1026" DrawAspect="Icon" ObjectID="_1702469470" r:id="rId39"/>
         </w:object>
       </w:r>
       <w:r>
@@ -6912,10 +6916,10 @@
           <w:iCs/>
         </w:rPr>
         <w:object w:dxaOrig="1539" w:dyaOrig="997" w14:anchorId="35C5F1E1">
-          <v:shape id="_x0000_i1031" type="#_x0000_t75" style="width:77.25pt;height:49.5pt" o:ole="">
+          <v:shape id="_x0000_i1027" type="#_x0000_t75" style="width:77.5pt;height:49.5pt" o:ole="">
             <v:imagedata r:id="rId40" o:title=""/>
           </v:shape>
-          <o:OLEObject Type="Embed" ProgID="Package" ShapeID="_x0000_i1031" DrawAspect="Icon" ObjectID="_1701761094" r:id="rId41"/>
+          <o:OLEObject Type="Embed" ProgID="Package" ShapeID="_x0000_i1027" DrawAspect="Icon" ObjectID="_1702469471" r:id="rId41"/>
         </w:object>
       </w:r>
     </w:p>
@@ -6939,6 +6943,12 @@
           <w:rFonts w:cstheme="minorHAnsi"/>
         </w:rPr>
         <w:t>For example, Users seem to make more of an issue around the plot of ‘Endgame’ than was the case with the Critics.</w:t>
+      </w:r>
+      <w:r>
+        <w:rPr>
+          <w:rFonts w:cstheme="minorHAnsi"/>
+        </w:rPr>
+        <w:t xml:space="preserve"> (These image files were embedded in the original WORD document. They are included with the PDF for the final assignment submission).</w:t>
       </w:r>
     </w:p>
     <w:p>
@@ -6995,19 +7005,11 @@
         </w:rPr>
         <w:t xml:space="preserve">[1] </w:t>
       </w:r>
-      <w:proofErr w:type="spellStart"/>
-      <w:r>
-        <w:rPr>
-          <w:rFonts w:cstheme="minorHAnsi"/>
-        </w:rPr>
-        <w:t>Adriaansen</w:t>
-      </w:r>
-      <w:proofErr w:type="spellEnd"/>
-      <w:r>
-        <w:rPr>
-          <w:rFonts w:cstheme="minorHAnsi"/>
-        </w:rPr>
-        <w:t xml:space="preserve">, R., 2021. </w:t>
+      <w:r>
+        <w:rPr>
+          <w:rFonts w:cstheme="minorHAnsi"/>
+        </w:rPr>
+        <w:t xml:space="preserve">Adriaansen, R., 2021. </w:t>
       </w:r>
       <w:r>
         <w:rPr>
@@ -7116,23 +7118,7 @@
           <w:rFonts w:cstheme="minorHAnsi"/>
           <w:i/>
         </w:rPr>
-        <w:t xml:space="preserve">Journal </w:t>
-      </w:r>
-      <w:proofErr w:type="spellStart"/>
-      <w:r>
-        <w:rPr>
-          <w:rFonts w:cstheme="minorHAnsi"/>
-          <w:i/>
-        </w:rPr>
-        <w:t>Agroparistech</w:t>
-      </w:r>
-      <w:proofErr w:type="spellEnd"/>
-      <w:r>
-        <w:rPr>
-          <w:rFonts w:cstheme="minorHAnsi"/>
-          <w:i/>
-        </w:rPr>
-        <w:t>.</w:t>
+        <w:t>Journal Agroparistech.</w:t>
       </w:r>
       <w:r>
         <w:rPr>
@@ -7155,61 +7141,11 @@
         </w:rPr>
         <w:t xml:space="preserve">[5] </w:t>
       </w:r>
-      <w:proofErr w:type="spellStart"/>
-      <w:r>
-        <w:rPr>
-          <w:rFonts w:cstheme="minorHAnsi"/>
-        </w:rPr>
-        <w:t>Schaible</w:t>
-      </w:r>
-      <w:proofErr w:type="spellEnd"/>
-      <w:r>
-        <w:rPr>
-          <w:rFonts w:cstheme="minorHAnsi"/>
-        </w:rPr>
-        <w:t xml:space="preserve">, J., </w:t>
-      </w:r>
-      <w:proofErr w:type="spellStart"/>
-      <w:r>
-        <w:rPr>
-          <w:rFonts w:cstheme="minorHAnsi"/>
-        </w:rPr>
-        <w:t>Carevic</w:t>
-      </w:r>
-      <w:proofErr w:type="spellEnd"/>
-      <w:r>
-        <w:rPr>
-          <w:rFonts w:cstheme="minorHAnsi"/>
-        </w:rPr>
-        <w:t xml:space="preserve">, Z., </w:t>
-      </w:r>
-      <w:proofErr w:type="spellStart"/>
-      <w:r>
-        <w:rPr>
-          <w:rFonts w:cstheme="minorHAnsi"/>
-        </w:rPr>
-        <w:t>Hopt</w:t>
-      </w:r>
-      <w:proofErr w:type="spellEnd"/>
-      <w:r>
-        <w:rPr>
-          <w:rFonts w:cstheme="minorHAnsi"/>
-        </w:rPr>
-        <w:t xml:space="preserve">, O. and </w:t>
-      </w:r>
-      <w:proofErr w:type="spellStart"/>
-      <w:r>
-        <w:rPr>
-          <w:rFonts w:cstheme="minorHAnsi"/>
-        </w:rPr>
-        <w:t>Zapilko</w:t>
-      </w:r>
-      <w:proofErr w:type="spellEnd"/>
-      <w:r>
-        <w:rPr>
-          <w:rFonts w:cstheme="minorHAnsi"/>
-        </w:rPr>
-        <w:t xml:space="preserve">, B., 2015. </w:t>
+      <w:r>
+        <w:rPr>
+          <w:rFonts w:cstheme="minorHAnsi"/>
+        </w:rPr>
+        <w:t xml:space="preserve">Schaible, J., Carevic, Z., Hopt, O. and Zapilko, B., 2015. </w:t>
       </w:r>
       <w:r>
         <w:rPr>

</xml_diff>